<commit_message>
Gradle UTF-8 java compile
</commit_message>
<xml_diff>
--- a/output.docx
+++ b/output.docx
@@ -1,6 +1,6 @@
 
 <file path=word/document.xml><?xml version="1.0" encoding="utf-8"?>
-<w:document xmlns:w="http://schemas.openxmlformats.org/wordprocessingml/2006/main" xmlns:w15="http://schemas.microsoft.com/office/word/2012/wordml" xmlns:w14="http://schemas.microsoft.com/office/word/2010/wordml" xmlns:r="http://schemas.openxmlformats.org/officeDocument/2006/relationships" xmlns:m="http://schemas.openxmlformats.org/officeDocument/2006/math" xmlns:sl="http://schemas.openxmlformats.org/schemaLibrary/2006/main" xmlns:mc="http://schemas.openxmlformats.org/markup-compatibility/2006" xmlns:wp="http://schemas.openxmlformats.org/drawingml/2006/wordprocessingDrawing" xmlns:a="http://schemas.openxmlformats.org/drawingml/2006/main" xmlns:wp14="http://schemas.microsoft.com/office/word/2010/wordprocessingDrawing" xmlns:wne="http://schemas.microsoft.com/office/word/2006/wordml" xmlns:c="http://schemas.openxmlformats.org/drawingml/2006/chart" xmlns:cdr="http://schemas.openxmlformats.org/drawingml/2006/chartDrawing" xmlns:c14="http://schemas.microsoft.com/office/drawing/2007/8/2/chart" xmlns:dgm="http://schemas.openxmlformats.org/drawingml/2006/diagram" xmlns:pic="http://schemas.openxmlformats.org/drawingml/2006/picture" xmlns:xdr="http://schemas.openxmlformats.org/drawingml/2006/spreadsheetDrawing" xmlns:dsp="http://schemas.microsoft.com/office/drawing/2008/diagram" xmlns:xvml="urn:schemas-microsoft-com:office:excel" xmlns:o="urn:schemas-microsoft-com:office:office" xmlns:v="urn:schemas-microsoft-com:vml" xmlns:w10="urn:schemas-microsoft-com:office:word" xmlns:pvml="urn:schemas-microsoft-com:office:powerpoint" xmlns:cppr="http://schemas.microsoft.com/office/2006/coverPageProps" xmlns:odx="http://opendope.org/xpaths" xmlns:odc="http://opendope.org/conditions" xmlns:odq="http://opendope.org/questions" xmlns:oda="http://opendope.org/answers" xmlns:odi="http://opendope.org/components" xmlns:odgm="http://opendope.org/SmartArt/DataHierarchy" xmlns:b="http://schemas.openxmlformats.org/officeDocument/2006/bibliography" xmlns:w16se="http://schemas.microsoft.com/office/word/2015/wordml/symex" xmlns:w16cid="http://schemas.microsoft.com/office/word/2016/wordml/cid" xmlns:wetp="http://schemas.microsoft.com/office/webextensions/taskpanes/2010/11" xmlns:we="http://schemas.microsoft.com/office/webextensions/webextension/2010/11" xmlns:comp="http://schemas.openxmlformats.org/drawingml/2006/compatibility" xmlns:lc="http://schemas.openxmlformats.org/drawingml/2006/lockedCanvas">
+<w:document xmlns:w="http://schemas.openxmlformats.org/wordprocessingml/2006/main" xmlns:r="http://schemas.openxmlformats.org/officeDocument/2006/relationships" xmlns:w14="http://schemas.microsoft.com/office/word/2010/wordml" xmlns:wp="http://schemas.openxmlformats.org/drawingml/2006/wordprocessingDrawing" xmlns:a="http://schemas.openxmlformats.org/drawingml/2006/main" xmlns:wp14="http://schemas.microsoft.com/office/word/2010/wordprocessingDrawing" xmlns:m="http://schemas.openxmlformats.org/officeDocument/2006/math" xmlns:w15="http://schemas.microsoft.com/office/word/2012/wordml" xmlns:mc="http://schemas.openxmlformats.org/markup-compatibility/2006" xmlns:sl="http://schemas.openxmlformats.org/schemaLibrary/2006/main" xmlns:wne="http://schemas.microsoft.com/office/word/2006/wordml" xmlns:c="http://schemas.openxmlformats.org/drawingml/2006/chart" xmlns:cdr="http://schemas.openxmlformats.org/drawingml/2006/chartDrawing" xmlns:c14="http://schemas.microsoft.com/office/drawing/2007/8/2/chart" xmlns:dgm="http://schemas.openxmlformats.org/drawingml/2006/diagram" xmlns:pic="http://schemas.openxmlformats.org/drawingml/2006/picture" xmlns:xdr="http://schemas.openxmlformats.org/drawingml/2006/spreadsheetDrawing" xmlns:dsp="http://schemas.microsoft.com/office/drawing/2008/diagram" xmlns:xvml="urn:schemas-microsoft-com:office:excel" xmlns:o="urn:schemas-microsoft-com:office:office" xmlns:v="urn:schemas-microsoft-com:vml" xmlns:w10="urn:schemas-microsoft-com:office:word" xmlns:pvml="urn:schemas-microsoft-com:office:powerpoint" xmlns:cppr="http://schemas.microsoft.com/office/2006/coverPageProps" xmlns:odx="http://opendope.org/xpaths" xmlns:odc="http://opendope.org/conditions" xmlns:odq="http://opendope.org/questions" xmlns:oda="http://opendope.org/answers" xmlns:odi="http://opendope.org/components" xmlns:odgm="http://opendope.org/SmartArt/DataHierarchy" xmlns:b="http://schemas.openxmlformats.org/officeDocument/2006/bibliography" xmlns:w16se="http://schemas.microsoft.com/office/word/2015/wordml/symex" xmlns:w16cid="http://schemas.microsoft.com/office/word/2016/wordml/cid" xmlns:wetp="http://schemas.microsoft.com/office/webextensions/taskpanes/2010/11" xmlns:we="http://schemas.microsoft.com/office/webextensions/webextension/2010/11" xmlns:comp="http://schemas.openxmlformats.org/drawingml/2006/compatibility" xmlns:lc="http://schemas.openxmlformats.org/drawingml/2006/lockedCanvas">
   <w:body>
     <w:p>
       <w:pPr>
@@ -219,7 +219,7 @@
           <w:b/>
           <w:color w:val="black"/>
         </w:rPr>
-        <w:t>Nie wykryto otwartych portow</w:t>
+        <w:t>Nie wykryto otwartych portów</w:t>
       </w:r>
     </w:p>
     <w:p>
@@ -395,25 +395,25 @@
           <w:b/>
           <w:color w:val="black"/>
         </w:rPr>
-        <w:t>Nie wykryto otwartych portow</w:t>
-      </w:r>
-    </w:p>
-    <w:p>
-      <w:r>
-        <w:rPr>
-          <w:b/>
-          <w:color w:val="black"/>
-        </w:rPr>
-        <w:t>Wykryte Luki: </w:t>
-      </w:r>
-    </w:p>
-    <w:p>
-      <w:r>
-        <w:rPr>
-          <w:b/>
-          <w:color w:val="black"/>
-        </w:rPr>
-        <w:t>Nie wykryto zadnych luk</w:t>
+        <w:t>Nie wykryto otwartych portów</w:t>
+      </w:r>
+    </w:p>
+    <w:p>
+      <w:r>
+        <w:rPr>
+          <w:b/>
+          <w:color w:val="black"/>
+        </w:rPr>
+        <w:t>Wykryte Luki: </w:t>
+      </w:r>
+    </w:p>
+    <w:p>
+      <w:r>
+        <w:rPr>
+          <w:b/>
+          <w:color w:val="black"/>
+        </w:rPr>
+        <w:t>Nie wykryto żadnych luk</w:t>
       </w:r>
     </w:p>
     <w:p>
@@ -449,7 +449,7 @@
           <w:b/>
           <w:color w:val="black"/>
         </w:rPr>
-        <w:t>Nie wykryto otwartych portow</w:t>
+        <w:t>Nie wykryto otwartych portów</w:t>
       </w:r>
     </w:p>
     <w:p>
@@ -625,25 +625,25 @@
           <w:b/>
           <w:color w:val="black"/>
         </w:rPr>
-        <w:t>Nie wykryto otwartych portow</w:t>
-      </w:r>
-    </w:p>
-    <w:p>
-      <w:r>
-        <w:rPr>
-          <w:b/>
-          <w:color w:val="black"/>
-        </w:rPr>
-        <w:t>Wykryte Luki: </w:t>
-      </w:r>
-    </w:p>
-    <w:p>
-      <w:r>
-        <w:rPr>
-          <w:b/>
-          <w:color w:val="black"/>
-        </w:rPr>
-        <w:t>Nie wykryto zadnych luk</w:t>
+        <w:t>Nie wykryto otwartych portów</w:t>
+      </w:r>
+    </w:p>
+    <w:p>
+      <w:r>
+        <w:rPr>
+          <w:b/>
+          <w:color w:val="black"/>
+        </w:rPr>
+        <w:t>Wykryte Luki: </w:t>
+      </w:r>
+    </w:p>
+    <w:p>
+      <w:r>
+        <w:rPr>
+          <w:b/>
+          <w:color w:val="black"/>
+        </w:rPr>
+        <w:t>Nie wykryto żadnych luk</w:t>
       </w:r>
     </w:p>
     <w:p>
@@ -679,25 +679,25 @@
           <w:b/>
           <w:color w:val="black"/>
         </w:rPr>
-        <w:t>Nie wykryto otwartych portow</w:t>
-      </w:r>
-    </w:p>
-    <w:p>
-      <w:r>
-        <w:rPr>
-          <w:b/>
-          <w:color w:val="black"/>
-        </w:rPr>
-        <w:t>Wykryte Luki: </w:t>
-      </w:r>
-    </w:p>
-    <w:p>
-      <w:r>
-        <w:rPr>
-          <w:b/>
-          <w:color w:val="black"/>
-        </w:rPr>
-        <w:t>Nie wykryto zadnych luk</w:t>
+        <w:t>Nie wykryto otwartych portów</w:t>
+      </w:r>
+    </w:p>
+    <w:p>
+      <w:r>
+        <w:rPr>
+          <w:b/>
+          <w:color w:val="black"/>
+        </w:rPr>
+        <w:t>Wykryte Luki: </w:t>
+      </w:r>
+    </w:p>
+    <w:p>
+      <w:r>
+        <w:rPr>
+          <w:b/>
+          <w:color w:val="black"/>
+        </w:rPr>
+        <w:t>Nie wykryto żadnych luk</w:t>
       </w:r>
     </w:p>
     <w:p>
@@ -733,25 +733,25 @@
           <w:b/>
           <w:color w:val="black"/>
         </w:rPr>
-        <w:t>Nie wykryto otwartych portow</w:t>
-      </w:r>
-    </w:p>
-    <w:p>
-      <w:r>
-        <w:rPr>
-          <w:b/>
-          <w:color w:val="black"/>
-        </w:rPr>
-        <w:t>Wykryte Luki: </w:t>
-      </w:r>
-    </w:p>
-    <w:p>
-      <w:r>
-        <w:rPr>
-          <w:b/>
-          <w:color w:val="black"/>
-        </w:rPr>
-        <w:t>Nie wykryto zadnych luk</w:t>
+        <w:t>Nie wykryto otwartych portów</w:t>
+      </w:r>
+    </w:p>
+    <w:p>
+      <w:r>
+        <w:rPr>
+          <w:b/>
+          <w:color w:val="black"/>
+        </w:rPr>
+        <w:t>Wykryte Luki: </w:t>
+      </w:r>
+    </w:p>
+    <w:p>
+      <w:r>
+        <w:rPr>
+          <w:b/>
+          <w:color w:val="black"/>
+        </w:rPr>
+        <w:t>Nie wykryto żadnych luk</w:t>
       </w:r>
     </w:p>
     <w:p>
@@ -787,7 +787,7 @@
           <w:b/>
           <w:color w:val="black"/>
         </w:rPr>
-        <w:t>Nie wykryto otwartych portow</w:t>
+        <w:t>Nie wykryto otwartych portów</w:t>
       </w:r>
     </w:p>
     <w:p>
@@ -943,7 +943,7 @@
           <w:b/>
           <w:color w:val="black"/>
         </w:rPr>
-        <w:t>Nie wykryto otwartych portow</w:t>
+        <w:t>Nie wykryto otwartych portów</w:t>
       </w:r>
     </w:p>
     <w:p>
@@ -1059,7 +1059,7 @@
           <w:b/>
           <w:color w:val="black"/>
         </w:rPr>
-        <w:t>Nie wykryto otwartych portow</w:t>
+        <w:t>Nie wykryto otwartych portów</w:t>
       </w:r>
     </w:p>
     <w:p>
@@ -1295,25 +1295,25 @@
           <w:b/>
           <w:color w:val="black"/>
         </w:rPr>
-        <w:t>Nie wykryto otwartych portow</w:t>
-      </w:r>
-    </w:p>
-    <w:p>
-      <w:r>
-        <w:rPr>
-          <w:b/>
-          <w:color w:val="black"/>
-        </w:rPr>
-        <w:t>Wykryte Luki: </w:t>
-      </w:r>
-    </w:p>
-    <w:p>
-      <w:r>
-        <w:rPr>
-          <w:b/>
-          <w:color w:val="black"/>
-        </w:rPr>
-        <w:t>Nie wykryto zadnych luk</w:t>
+        <w:t>Nie wykryto otwartych portów</w:t>
+      </w:r>
+    </w:p>
+    <w:p>
+      <w:r>
+        <w:rPr>
+          <w:b/>
+          <w:color w:val="black"/>
+        </w:rPr>
+        <w:t>Wykryte Luki: </w:t>
+      </w:r>
+    </w:p>
+    <w:p>
+      <w:r>
+        <w:rPr>
+          <w:b/>
+          <w:color w:val="black"/>
+        </w:rPr>
+        <w:t>Nie wykryto żadnych luk</w:t>
       </w:r>
     </w:p>
     <w:p>
@@ -1349,7 +1349,7 @@
           <w:b/>
           <w:color w:val="black"/>
         </w:rPr>
-        <w:t>Nie wykryto otwartych portow</w:t>
+        <w:t>Nie wykryto otwartych portów</w:t>
       </w:r>
     </w:p>
     <w:p>
@@ -1485,7 +1485,7 @@
           <w:b/>
           <w:color w:val="black"/>
         </w:rPr>
-        <w:t>Nie wykryto otwartych portow</w:t>
+        <w:t>Nie wykryto otwartych portów</w:t>
       </w:r>
     </w:p>
     <w:p>
@@ -1621,25 +1621,25 @@
           <w:b/>
           <w:color w:val="black"/>
         </w:rPr>
-        <w:t>Nie wykryto otwartych portow</w:t>
-      </w:r>
-    </w:p>
-    <w:p>
-      <w:r>
-        <w:rPr>
-          <w:b/>
-          <w:color w:val="black"/>
-        </w:rPr>
-        <w:t>Wykryte Luki: </w:t>
-      </w:r>
-    </w:p>
-    <w:p>
-      <w:r>
-        <w:rPr>
-          <w:b/>
-          <w:color w:val="black"/>
-        </w:rPr>
-        <w:t>Nie wykryto zadnych luk</w:t>
+        <w:t>Nie wykryto otwartych portów</w:t>
+      </w:r>
+    </w:p>
+    <w:p>
+      <w:r>
+        <w:rPr>
+          <w:b/>
+          <w:color w:val="black"/>
+        </w:rPr>
+        <w:t>Wykryte Luki: </w:t>
+      </w:r>
+    </w:p>
+    <w:p>
+      <w:r>
+        <w:rPr>
+          <w:b/>
+          <w:color w:val="black"/>
+        </w:rPr>
+        <w:t>Nie wykryto żadnych luk</w:t>
       </w:r>
     </w:p>
     <w:p>
@@ -1675,7 +1675,7 @@
           <w:b/>
           <w:color w:val="black"/>
         </w:rPr>
-        <w:t>Nie wykryto otwartych portow</w:t>
+        <w:t>Nie wykryto otwartych portów</w:t>
       </w:r>
     </w:p>
     <w:p>
@@ -1811,7 +1811,7 @@
           <w:b/>
           <w:color w:val="black"/>
         </w:rPr>
-        <w:t>Nie wykryto otwartych portow</w:t>
+        <w:t>Nie wykryto otwartych portów</w:t>
       </w:r>
     </w:p>
     <w:p>
@@ -1887,7 +1887,7 @@
           <w:b/>
           <w:color w:val="black"/>
         </w:rPr>
-        <w:t>Nie wykryto otwartych portow</w:t>
+        <w:t>Nie wykryto otwartych portów</w:t>
       </w:r>
     </w:p>
     <w:p>
@@ -2163,7 +2163,7 @@
           <w:b/>
           <w:color w:val="black"/>
         </w:rPr>
-        <w:t>Nie wykryto otwartych portow</w:t>
+        <w:t>Nie wykryto otwartych portów</w:t>
       </w:r>
     </w:p>
     <w:p>
@@ -2259,7 +2259,7 @@
           <w:b/>
           <w:color w:val="black"/>
         </w:rPr>
-        <w:t>Nie wykryto otwartych portow</w:t>
+        <w:t>Nie wykryto otwartych portów</w:t>
       </w:r>
     </w:p>
     <w:p>
@@ -2335,7 +2335,7 @@
           <w:b/>
           <w:color w:val="black"/>
         </w:rPr>
-        <w:t>Nie wykryto otwartych portow</w:t>
+        <w:t>Nie wykryto otwartych portów</w:t>
       </w:r>
     </w:p>
     <w:p>
@@ -2471,7 +2471,7 @@
           <w:b/>
           <w:color w:val="black"/>
         </w:rPr>
-        <w:t>Nie wykryto otwartych portow</w:t>
+        <w:t>Nie wykryto otwartych portów</w:t>
       </w:r>
     </w:p>
     <w:p>
@@ -3107,7 +3107,7 @@
           <w:b/>
           <w:color w:val="black"/>
         </w:rPr>
-        <w:t>Nie wykryto otwartych portow</w:t>
+        <w:t>Nie wykryto otwartych portów</w:t>
       </w:r>
     </w:p>
     <w:p>
@@ -3483,7 +3483,7 @@
           <w:b/>
           <w:color w:val="black"/>
         </w:rPr>
-        <w:t>Nie wykryto otwartych portow</w:t>
+        <w:t>Nie wykryto otwartych portów</w:t>
       </w:r>
     </w:p>
     <w:p>
@@ -3559,7 +3559,7 @@
           <w:b/>
           <w:color w:val="black"/>
         </w:rPr>
-        <w:t>Nie wykryto otwartych portow</w:t>
+        <w:t>Nie wykryto otwartych portów</w:t>
       </w:r>
     </w:p>
     <w:p>
@@ -3635,7 +3635,7 @@
           <w:b/>
           <w:color w:val="black"/>
         </w:rPr>
-        <w:t>Nie wykryto otwartych portow</w:t>
+        <w:t>Nie wykryto otwartych portów</w:t>
       </w:r>
     </w:p>
     <w:p>
@@ -3711,7 +3711,7 @@
           <w:b/>
           <w:color w:val="black"/>
         </w:rPr>
-        <w:t>Nie wykryto otwartych portow</w:t>
+        <w:t>Nie wykryto otwartych portów</w:t>
       </w:r>
     </w:p>
     <w:p>
@@ -3787,7 +3787,7 @@
           <w:b/>
           <w:color w:val="black"/>
         </w:rPr>
-        <w:t>Nie wykryto otwartych portow</w:t>
+        <w:t>Nie wykryto otwartych portów</w:t>
       </w:r>
     </w:p>
     <w:p>
@@ -3863,7 +3863,7 @@
           <w:b/>
           <w:color w:val="black"/>
         </w:rPr>
-        <w:t>Nie wykryto otwartych portow</w:t>
+        <w:t>Nie wykryto otwartych portów</w:t>
       </w:r>
     </w:p>
     <w:p>
@@ -3999,7 +3999,7 @@
           <w:b/>
           <w:color w:val="black"/>
         </w:rPr>
-        <w:t>Nie wykryto otwartych portow</w:t>
+        <w:t>Nie wykryto otwartych portów</w:t>
       </w:r>
     </w:p>
     <w:p>
@@ -4335,7 +4335,7 @@
           <w:b/>
           <w:color w:val="black"/>
         </w:rPr>
-        <w:t>Nie wykryto otwartych portow</w:t>
+        <w:t>Nie wykryto otwartych portów</w:t>
       </w:r>
     </w:p>
     <w:p>
@@ -4611,7 +4611,7 @@
           <w:b/>
           <w:color w:val="black"/>
         </w:rPr>
-        <w:t>Nie wykryto otwartych portow</w:t>
+        <w:t>Nie wykryto otwartych portów</w:t>
       </w:r>
     </w:p>
     <w:p>
@@ -4867,7 +4867,7 @@
           <w:b/>
           <w:color w:val="black"/>
         </w:rPr>
-        <w:t>Nie wykryto otwartych portow</w:t>
+        <w:t>Nie wykryto otwartych portów</w:t>
       </w:r>
     </w:p>
     <w:p>
@@ -5303,25 +5303,25 @@
           <w:b/>
           <w:color w:val="black"/>
         </w:rPr>
-        <w:t>Nie wykryto otwartych portow</w:t>
-      </w:r>
-    </w:p>
-    <w:p>
-      <w:r>
-        <w:rPr>
-          <w:b/>
-          <w:color w:val="black"/>
-        </w:rPr>
-        <w:t>Wykryte Luki: </w:t>
-      </w:r>
-    </w:p>
-    <w:p>
-      <w:r>
-        <w:rPr>
-          <w:b/>
-          <w:color w:val="black"/>
-        </w:rPr>
-        <w:t>Nie wykryto zadnych luk</w:t>
+        <w:t>Nie wykryto otwartych portów</w:t>
+      </w:r>
+    </w:p>
+    <w:p>
+      <w:r>
+        <w:rPr>
+          <w:b/>
+          <w:color w:val="black"/>
+        </w:rPr>
+        <w:t>Wykryte Luki: </w:t>
+      </w:r>
+    </w:p>
+    <w:p>
+      <w:r>
+        <w:rPr>
+          <w:b/>
+          <w:color w:val="black"/>
+        </w:rPr>
+        <w:t>Nie wykryto żadnych luk</w:t>
       </w:r>
     </w:p>
     <w:p>
@@ -5357,25 +5357,25 @@
           <w:b/>
           <w:color w:val="black"/>
         </w:rPr>
-        <w:t>Nie wykryto otwartych portow</w:t>
-      </w:r>
-    </w:p>
-    <w:p>
-      <w:r>
-        <w:rPr>
-          <w:b/>
-          <w:color w:val="black"/>
-        </w:rPr>
-        <w:t>Wykryte Luki: </w:t>
-      </w:r>
-    </w:p>
-    <w:p>
-      <w:r>
-        <w:rPr>
-          <w:b/>
-          <w:color w:val="black"/>
-        </w:rPr>
-        <w:t>Nie wykryto zadnych luk</w:t>
+        <w:t>Nie wykryto otwartych portów</w:t>
+      </w:r>
+    </w:p>
+    <w:p>
+      <w:r>
+        <w:rPr>
+          <w:b/>
+          <w:color w:val="black"/>
+        </w:rPr>
+        <w:t>Wykryte Luki: </w:t>
+      </w:r>
+    </w:p>
+    <w:p>
+      <w:r>
+        <w:rPr>
+          <w:b/>
+          <w:color w:val="black"/>
+        </w:rPr>
+        <w:t>Nie wykryto żadnych luk</w:t>
       </w:r>
     </w:p>
     <w:p>
@@ -5411,25 +5411,25 @@
           <w:b/>
           <w:color w:val="black"/>
         </w:rPr>
-        <w:t>Nie wykryto otwartych portow</w:t>
-      </w:r>
-    </w:p>
-    <w:p>
-      <w:r>
-        <w:rPr>
-          <w:b/>
-          <w:color w:val="black"/>
-        </w:rPr>
-        <w:t>Wykryte Luki: </w:t>
-      </w:r>
-    </w:p>
-    <w:p>
-      <w:r>
-        <w:rPr>
-          <w:b/>
-          <w:color w:val="black"/>
-        </w:rPr>
-        <w:t>Nie wykryto zadnych luk</w:t>
+        <w:t>Nie wykryto otwartych portów</w:t>
+      </w:r>
+    </w:p>
+    <w:p>
+      <w:r>
+        <w:rPr>
+          <w:b/>
+          <w:color w:val="black"/>
+        </w:rPr>
+        <w:t>Wykryte Luki: </w:t>
+      </w:r>
+    </w:p>
+    <w:p>
+      <w:r>
+        <w:rPr>
+          <w:b/>
+          <w:color w:val="black"/>
+        </w:rPr>
+        <w:t>Nie wykryto żadnych luk</w:t>
       </w:r>
     </w:p>
     <w:p>
@@ -5465,25 +5465,25 @@
           <w:b/>
           <w:color w:val="black"/>
         </w:rPr>
-        <w:t>Nie wykryto otwartych portow</w:t>
-      </w:r>
-    </w:p>
-    <w:p>
-      <w:r>
-        <w:rPr>
-          <w:b/>
-          <w:color w:val="black"/>
-        </w:rPr>
-        <w:t>Wykryte Luki: </w:t>
-      </w:r>
-    </w:p>
-    <w:p>
-      <w:r>
-        <w:rPr>
-          <w:b/>
-          <w:color w:val="black"/>
-        </w:rPr>
-        <w:t>Nie wykryto zadnych luk</w:t>
+        <w:t>Nie wykryto otwartych portów</w:t>
+      </w:r>
+    </w:p>
+    <w:p>
+      <w:r>
+        <w:rPr>
+          <w:b/>
+          <w:color w:val="black"/>
+        </w:rPr>
+        <w:t>Wykryte Luki: </w:t>
+      </w:r>
+    </w:p>
+    <w:p>
+      <w:r>
+        <w:rPr>
+          <w:b/>
+          <w:color w:val="black"/>
+        </w:rPr>
+        <w:t>Nie wykryto żadnych luk</w:t>
       </w:r>
     </w:p>
     <w:p>
@@ -5519,25 +5519,25 @@
           <w:b/>
           <w:color w:val="black"/>
         </w:rPr>
-        <w:t>Nie wykryto otwartych portow</w:t>
-      </w:r>
-    </w:p>
-    <w:p>
-      <w:r>
-        <w:rPr>
-          <w:b/>
-          <w:color w:val="black"/>
-        </w:rPr>
-        <w:t>Wykryte Luki: </w:t>
-      </w:r>
-    </w:p>
-    <w:p>
-      <w:r>
-        <w:rPr>
-          <w:b/>
-          <w:color w:val="black"/>
-        </w:rPr>
-        <w:t>Nie wykryto zadnych luk</w:t>
+        <w:t>Nie wykryto otwartych portów</w:t>
+      </w:r>
+    </w:p>
+    <w:p>
+      <w:r>
+        <w:rPr>
+          <w:b/>
+          <w:color w:val="black"/>
+        </w:rPr>
+        <w:t>Wykryte Luki: </w:t>
+      </w:r>
+    </w:p>
+    <w:p>
+      <w:r>
+        <w:rPr>
+          <w:b/>
+          <w:color w:val="black"/>
+        </w:rPr>
+        <w:t>Nie wykryto żadnych luk</w:t>
       </w:r>
     </w:p>
     <w:p>
@@ -5573,25 +5573,25 @@
           <w:b/>
           <w:color w:val="black"/>
         </w:rPr>
-        <w:t>Nie wykryto otwartych portow</w:t>
-      </w:r>
-    </w:p>
-    <w:p>
-      <w:r>
-        <w:rPr>
-          <w:b/>
-          <w:color w:val="black"/>
-        </w:rPr>
-        <w:t>Wykryte Luki: </w:t>
-      </w:r>
-    </w:p>
-    <w:p>
-      <w:r>
-        <w:rPr>
-          <w:b/>
-          <w:color w:val="black"/>
-        </w:rPr>
-        <w:t>Nie wykryto zadnych luk</w:t>
+        <w:t>Nie wykryto otwartych portów</w:t>
+      </w:r>
+    </w:p>
+    <w:p>
+      <w:r>
+        <w:rPr>
+          <w:b/>
+          <w:color w:val="black"/>
+        </w:rPr>
+        <w:t>Wykryte Luki: </w:t>
+      </w:r>
+    </w:p>
+    <w:p>
+      <w:r>
+        <w:rPr>
+          <w:b/>
+          <w:color w:val="black"/>
+        </w:rPr>
+        <w:t>Nie wykryto żadnych luk</w:t>
       </w:r>
     </w:p>
     <w:p>
@@ -5627,25 +5627,25 @@
           <w:b/>
           <w:color w:val="black"/>
         </w:rPr>
-        <w:t>Nie wykryto otwartych portow</w:t>
-      </w:r>
-    </w:p>
-    <w:p>
-      <w:r>
-        <w:rPr>
-          <w:b/>
-          <w:color w:val="black"/>
-        </w:rPr>
-        <w:t>Wykryte Luki: </w:t>
-      </w:r>
-    </w:p>
-    <w:p>
-      <w:r>
-        <w:rPr>
-          <w:b/>
-          <w:color w:val="black"/>
-        </w:rPr>
-        <w:t>Nie wykryto zadnych luk</w:t>
+        <w:t>Nie wykryto otwartych portów</w:t>
+      </w:r>
+    </w:p>
+    <w:p>
+      <w:r>
+        <w:rPr>
+          <w:b/>
+          <w:color w:val="black"/>
+        </w:rPr>
+        <w:t>Wykryte Luki: </w:t>
+      </w:r>
+    </w:p>
+    <w:p>
+      <w:r>
+        <w:rPr>
+          <w:b/>
+          <w:color w:val="black"/>
+        </w:rPr>
+        <w:t>Nie wykryto żadnych luk</w:t>
       </w:r>
     </w:p>
     <w:p>
@@ -5681,25 +5681,25 @@
           <w:b/>
           <w:color w:val="black"/>
         </w:rPr>
-        <w:t>Nie wykryto otwartych portow</w:t>
-      </w:r>
-    </w:p>
-    <w:p>
-      <w:r>
-        <w:rPr>
-          <w:b/>
-          <w:color w:val="black"/>
-        </w:rPr>
-        <w:t>Wykryte Luki: </w:t>
-      </w:r>
-    </w:p>
-    <w:p>
-      <w:r>
-        <w:rPr>
-          <w:b/>
-          <w:color w:val="black"/>
-        </w:rPr>
-        <w:t>Nie wykryto zadnych luk</w:t>
+        <w:t>Nie wykryto otwartych portów</w:t>
+      </w:r>
+    </w:p>
+    <w:p>
+      <w:r>
+        <w:rPr>
+          <w:b/>
+          <w:color w:val="black"/>
+        </w:rPr>
+        <w:t>Wykryte Luki: </w:t>
+      </w:r>
+    </w:p>
+    <w:p>
+      <w:r>
+        <w:rPr>
+          <w:b/>
+          <w:color w:val="black"/>
+        </w:rPr>
+        <w:t>Nie wykryto żadnych luk</w:t>
       </w:r>
     </w:p>
     <w:p>
@@ -5735,25 +5735,25 @@
           <w:b/>
           <w:color w:val="black"/>
         </w:rPr>
-        <w:t>Nie wykryto otwartych portow</w:t>
-      </w:r>
-    </w:p>
-    <w:p>
-      <w:r>
-        <w:rPr>
-          <w:b/>
-          <w:color w:val="black"/>
-        </w:rPr>
-        <w:t>Wykryte Luki: </w:t>
-      </w:r>
-    </w:p>
-    <w:p>
-      <w:r>
-        <w:rPr>
-          <w:b/>
-          <w:color w:val="black"/>
-        </w:rPr>
-        <w:t>Nie wykryto zadnych luk</w:t>
+        <w:t>Nie wykryto otwartych portów</w:t>
+      </w:r>
+    </w:p>
+    <w:p>
+      <w:r>
+        <w:rPr>
+          <w:b/>
+          <w:color w:val="black"/>
+        </w:rPr>
+        <w:t>Wykryte Luki: </w:t>
+      </w:r>
+    </w:p>
+    <w:p>
+      <w:r>
+        <w:rPr>
+          <w:b/>
+          <w:color w:val="black"/>
+        </w:rPr>
+        <w:t>Nie wykryto żadnych luk</w:t>
       </w:r>
     </w:p>
     <w:p>
@@ -5789,25 +5789,25 @@
           <w:b/>
           <w:color w:val="black"/>
         </w:rPr>
-        <w:t>Nie wykryto otwartych portow</w:t>
-      </w:r>
-    </w:p>
-    <w:p>
-      <w:r>
-        <w:rPr>
-          <w:b/>
-          <w:color w:val="black"/>
-        </w:rPr>
-        <w:t>Wykryte Luki: </w:t>
-      </w:r>
-    </w:p>
-    <w:p>
-      <w:r>
-        <w:rPr>
-          <w:b/>
-          <w:color w:val="black"/>
-        </w:rPr>
-        <w:t>Nie wykryto zadnych luk</w:t>
+        <w:t>Nie wykryto otwartych portów</w:t>
+      </w:r>
+    </w:p>
+    <w:p>
+      <w:r>
+        <w:rPr>
+          <w:b/>
+          <w:color w:val="black"/>
+        </w:rPr>
+        <w:t>Wykryte Luki: </w:t>
+      </w:r>
+    </w:p>
+    <w:p>
+      <w:r>
+        <w:rPr>
+          <w:b/>
+          <w:color w:val="black"/>
+        </w:rPr>
+        <w:t>Nie wykryto żadnych luk</w:t>
       </w:r>
     </w:p>
     <w:p>
@@ -5843,25 +5843,25 @@
           <w:b/>
           <w:color w:val="black"/>
         </w:rPr>
-        <w:t>Nie wykryto otwartych portow</w:t>
-      </w:r>
-    </w:p>
-    <w:p>
-      <w:r>
-        <w:rPr>
-          <w:b/>
-          <w:color w:val="black"/>
-        </w:rPr>
-        <w:t>Wykryte Luki: </w:t>
-      </w:r>
-    </w:p>
-    <w:p>
-      <w:r>
-        <w:rPr>
-          <w:b/>
-          <w:color w:val="black"/>
-        </w:rPr>
-        <w:t>Nie wykryto zadnych luk</w:t>
+        <w:t>Nie wykryto otwartych portów</w:t>
+      </w:r>
+    </w:p>
+    <w:p>
+      <w:r>
+        <w:rPr>
+          <w:b/>
+          <w:color w:val="black"/>
+        </w:rPr>
+        <w:t>Wykryte Luki: </w:t>
+      </w:r>
+    </w:p>
+    <w:p>
+      <w:r>
+        <w:rPr>
+          <w:b/>
+          <w:color w:val="black"/>
+        </w:rPr>
+        <w:t>Nie wykryto żadnych luk</w:t>
       </w:r>
     </w:p>
     <w:p>
@@ -5897,25 +5897,25 @@
           <w:b/>
           <w:color w:val="black"/>
         </w:rPr>
-        <w:t>Nie wykryto otwartych portow</w:t>
-      </w:r>
-    </w:p>
-    <w:p>
-      <w:r>
-        <w:rPr>
-          <w:b/>
-          <w:color w:val="black"/>
-        </w:rPr>
-        <w:t>Wykryte Luki: </w:t>
-      </w:r>
-    </w:p>
-    <w:p>
-      <w:r>
-        <w:rPr>
-          <w:b/>
-          <w:color w:val="black"/>
-        </w:rPr>
-        <w:t>Nie wykryto zadnych luk</w:t>
+        <w:t>Nie wykryto otwartych portów</w:t>
+      </w:r>
+    </w:p>
+    <w:p>
+      <w:r>
+        <w:rPr>
+          <w:b/>
+          <w:color w:val="black"/>
+        </w:rPr>
+        <w:t>Wykryte Luki: </w:t>
+      </w:r>
+    </w:p>
+    <w:p>
+      <w:r>
+        <w:rPr>
+          <w:b/>
+          <w:color w:val="black"/>
+        </w:rPr>
+        <w:t>Nie wykryto żadnych luk</w:t>
       </w:r>
     </w:p>
     <w:p>
@@ -5951,25 +5951,25 @@
           <w:b/>
           <w:color w:val="black"/>
         </w:rPr>
-        <w:t>Nie wykryto otwartych portow</w:t>
-      </w:r>
-    </w:p>
-    <w:p>
-      <w:r>
-        <w:rPr>
-          <w:b/>
-          <w:color w:val="black"/>
-        </w:rPr>
-        <w:t>Wykryte Luki: </w:t>
-      </w:r>
-    </w:p>
-    <w:p>
-      <w:r>
-        <w:rPr>
-          <w:b/>
-          <w:color w:val="black"/>
-        </w:rPr>
-        <w:t>Nie wykryto zadnych luk</w:t>
+        <w:t>Nie wykryto otwartych portów</w:t>
+      </w:r>
+    </w:p>
+    <w:p>
+      <w:r>
+        <w:rPr>
+          <w:b/>
+          <w:color w:val="black"/>
+        </w:rPr>
+        <w:t>Wykryte Luki: </w:t>
+      </w:r>
+    </w:p>
+    <w:p>
+      <w:r>
+        <w:rPr>
+          <w:b/>
+          <w:color w:val="black"/>
+        </w:rPr>
+        <w:t>Nie wykryto żadnych luk</w:t>
       </w:r>
     </w:p>
     <w:p>
@@ -6005,25 +6005,25 @@
           <w:b/>
           <w:color w:val="black"/>
         </w:rPr>
-        <w:t>Nie wykryto otwartych portow</w:t>
-      </w:r>
-    </w:p>
-    <w:p>
-      <w:r>
-        <w:rPr>
-          <w:b/>
-          <w:color w:val="black"/>
-        </w:rPr>
-        <w:t>Wykryte Luki: </w:t>
-      </w:r>
-    </w:p>
-    <w:p>
-      <w:r>
-        <w:rPr>
-          <w:b/>
-          <w:color w:val="black"/>
-        </w:rPr>
-        <w:t>Nie wykryto zadnych luk</w:t>
+        <w:t>Nie wykryto otwartych portów</w:t>
+      </w:r>
+    </w:p>
+    <w:p>
+      <w:r>
+        <w:rPr>
+          <w:b/>
+          <w:color w:val="black"/>
+        </w:rPr>
+        <w:t>Wykryte Luki: </w:t>
+      </w:r>
+    </w:p>
+    <w:p>
+      <w:r>
+        <w:rPr>
+          <w:b/>
+          <w:color w:val="black"/>
+        </w:rPr>
+        <w:t>Nie wykryto żadnych luk</w:t>
       </w:r>
     </w:p>
     <w:p>
@@ -6059,25 +6059,25 @@
           <w:b/>
           <w:color w:val="black"/>
         </w:rPr>
-        <w:t>Nie wykryto otwartych portow</w:t>
-      </w:r>
-    </w:p>
-    <w:p>
-      <w:r>
-        <w:rPr>
-          <w:b/>
-          <w:color w:val="black"/>
-        </w:rPr>
-        <w:t>Wykryte Luki: </w:t>
-      </w:r>
-    </w:p>
-    <w:p>
-      <w:r>
-        <w:rPr>
-          <w:b/>
-          <w:color w:val="black"/>
-        </w:rPr>
-        <w:t>Nie wykryto zadnych luk</w:t>
+        <w:t>Nie wykryto otwartych portów</w:t>
+      </w:r>
+    </w:p>
+    <w:p>
+      <w:r>
+        <w:rPr>
+          <w:b/>
+          <w:color w:val="black"/>
+        </w:rPr>
+        <w:t>Wykryte Luki: </w:t>
+      </w:r>
+    </w:p>
+    <w:p>
+      <w:r>
+        <w:rPr>
+          <w:b/>
+          <w:color w:val="black"/>
+        </w:rPr>
+        <w:t>Nie wykryto żadnych luk</w:t>
       </w:r>
     </w:p>
     <w:p>
@@ -6113,25 +6113,25 @@
           <w:b/>
           <w:color w:val="black"/>
         </w:rPr>
-        <w:t>Nie wykryto otwartych portow</w:t>
-      </w:r>
-    </w:p>
-    <w:p>
-      <w:r>
-        <w:rPr>
-          <w:b/>
-          <w:color w:val="black"/>
-        </w:rPr>
-        <w:t>Wykryte Luki: </w:t>
-      </w:r>
-    </w:p>
-    <w:p>
-      <w:r>
-        <w:rPr>
-          <w:b/>
-          <w:color w:val="black"/>
-        </w:rPr>
-        <w:t>Nie wykryto zadnych luk</w:t>
+        <w:t>Nie wykryto otwartych portów</w:t>
+      </w:r>
+    </w:p>
+    <w:p>
+      <w:r>
+        <w:rPr>
+          <w:b/>
+          <w:color w:val="black"/>
+        </w:rPr>
+        <w:t>Wykryte Luki: </w:t>
+      </w:r>
+    </w:p>
+    <w:p>
+      <w:r>
+        <w:rPr>
+          <w:b/>
+          <w:color w:val="black"/>
+        </w:rPr>
+        <w:t>Nie wykryto żadnych luk</w:t>
       </w:r>
     </w:p>
     <w:p>
@@ -6185,7 +6185,7 @@
           <w:b/>
           <w:color w:val="black"/>
         </w:rPr>
-        <w:t>Nie wykryto zadnych luk</w:t>
+        <w:t>Nie wykryto żadnych luk</w:t>
       </w:r>
     </w:p>
     <w:p>
@@ -6239,7 +6239,7 @@
           <w:b/>
           <w:color w:val="black"/>
         </w:rPr>
-        <w:t>Nie wykryto zadnych luk</w:t>
+        <w:t>Nie wykryto żadnych luk</w:t>
       </w:r>
     </w:p>
     <w:p>
@@ -6293,7 +6293,7 @@
           <w:b/>
           <w:color w:val="black"/>
         </w:rPr>
-        <w:t>Nie wykryto zadnych luk</w:t>
+        <w:t>Nie wykryto żadnych luk</w:t>
       </w:r>
     </w:p>
     <w:p>
@@ -6347,7 +6347,7 @@
           <w:b/>
           <w:color w:val="black"/>
         </w:rPr>
-        <w:t>Nie wykryto zadnych luk</w:t>
+        <w:t>Nie wykryto żadnych luk</w:t>
       </w:r>
     </w:p>
     <w:p>
@@ -6401,7 +6401,7 @@
           <w:b/>
           <w:color w:val="black"/>
         </w:rPr>
-        <w:t>Nie wykryto zadnych luk</w:t>
+        <w:t>Nie wykryto żadnych luk</w:t>
       </w:r>
     </w:p>
     <w:p>
@@ -6455,7 +6455,7 @@
           <w:b/>
           <w:color w:val="black"/>
         </w:rPr>
-        <w:t>Nie wykryto zadnych luk</w:t>
+        <w:t>Nie wykryto żadnych luk</w:t>
       </w:r>
     </w:p>
     <w:p>
@@ -6509,7 +6509,7 @@
           <w:b/>
           <w:color w:val="black"/>
         </w:rPr>
-        <w:t>Nie wykryto zadnych luk</w:t>
+        <w:t>Nie wykryto żadnych luk</w:t>
       </w:r>
     </w:p>
     <w:p>
@@ -6563,7 +6563,7 @@
           <w:b/>
           <w:color w:val="black"/>
         </w:rPr>
-        <w:t>Nie wykryto zadnych luk</w:t>
+        <w:t>Nie wykryto żadnych luk</w:t>
       </w:r>
     </w:p>
     <w:p>
@@ -6617,7 +6617,7 @@
           <w:b/>
           <w:color w:val="black"/>
         </w:rPr>
-        <w:t>Nie wykryto zadnych luk</w:t>
+        <w:t>Nie wykryto żadnych luk</w:t>
       </w:r>
     </w:p>
     <w:p>
@@ -6671,7 +6671,7 @@
           <w:b/>
           <w:color w:val="black"/>
         </w:rPr>
-        <w:t>Nie wykryto zadnych luk</w:t>
+        <w:t>Nie wykryto żadnych luk</w:t>
       </w:r>
     </w:p>
     <w:p>
@@ -6725,7 +6725,7 @@
           <w:b/>
           <w:color w:val="black"/>
         </w:rPr>
-        <w:t>Nie wykryto zadnych luk</w:t>
+        <w:t>Nie wykryto żadnych luk</w:t>
       </w:r>
     </w:p>
     <w:p>
@@ -6779,7 +6779,7 @@
           <w:b/>
           <w:color w:val="black"/>
         </w:rPr>
-        <w:t>Nie wykryto zadnych luk</w:t>
+        <w:t>Nie wykryto żadnych luk</w:t>
       </w:r>
     </w:p>
     <w:p>
@@ -6833,7 +6833,7 @@
           <w:b/>
           <w:color w:val="black"/>
         </w:rPr>
-        <w:t>Nie wykryto zadnych luk</w:t>
+        <w:t>Nie wykryto żadnych luk</w:t>
       </w:r>
     </w:p>
     <w:p>
@@ -6887,7 +6887,7 @@
           <w:b/>
           <w:color w:val="black"/>
         </w:rPr>
-        <w:t>Nie wykryto zadnych luk</w:t>
+        <w:t>Nie wykryto żadnych luk</w:t>
       </w:r>
     </w:p>
     <w:p>
@@ -6941,7 +6941,7 @@
           <w:b/>
           <w:color w:val="black"/>
         </w:rPr>
-        <w:t>Nie wykryto zadnych luk</w:t>
+        <w:t>Nie wykryto żadnych luk</w:t>
       </w:r>
     </w:p>
     <w:p>
@@ -6995,7 +6995,7 @@
           <w:b/>
           <w:color w:val="black"/>
         </w:rPr>
-        <w:t>Nie wykryto zadnych luk</w:t>
+        <w:t>Nie wykryto żadnych luk</w:t>
       </w:r>
     </w:p>
     <w:p>
@@ -7049,7 +7049,7 @@
           <w:b/>
           <w:color w:val="black"/>
         </w:rPr>
-        <w:t>Nie wykryto zadnych luk</w:t>
+        <w:t>Nie wykryto żadnych luk</w:t>
       </w:r>
     </w:p>
     <w:p>
@@ -7103,7 +7103,7 @@
           <w:b/>
           <w:color w:val="black"/>
         </w:rPr>
-        <w:t>Nie wykryto zadnych luk</w:t>
+        <w:t>Nie wykryto żadnych luk</w:t>
       </w:r>
     </w:p>
     <w:p>
@@ -7157,7 +7157,7 @@
           <w:b/>
           <w:color w:val="black"/>
         </w:rPr>
-        <w:t>Nie wykryto zadnych luk</w:t>
+        <w:t>Nie wykryto żadnych luk</w:t>
       </w:r>
     </w:p>
     <w:p>
@@ -7211,7 +7211,7 @@
           <w:b/>
           <w:color w:val="black"/>
         </w:rPr>
-        <w:t>Nie wykryto zadnych luk</w:t>
+        <w:t>Nie wykryto żadnych luk</w:t>
       </w:r>
     </w:p>
     <w:p>
@@ -7265,7 +7265,7 @@
           <w:b/>
           <w:color w:val="black"/>
         </w:rPr>
-        <w:t>Nie wykryto zadnych luk</w:t>
+        <w:t>Nie wykryto żadnych luk</w:t>
       </w:r>
     </w:p>
     <w:p>
@@ -7319,7 +7319,7 @@
           <w:b/>
           <w:color w:val="black"/>
         </w:rPr>
-        <w:t>Nie wykryto zadnych luk</w:t>
+        <w:t>Nie wykryto żadnych luk</w:t>
       </w:r>
     </w:p>
     <w:p>
@@ -7373,7 +7373,7 @@
           <w:b/>
           <w:color w:val="black"/>
         </w:rPr>
-        <w:t>Nie wykryto zadnych luk</w:t>
+        <w:t>Nie wykryto żadnych luk</w:t>
       </w:r>
     </w:p>
     <w:p>
@@ -7427,7 +7427,7 @@
           <w:b/>
           <w:color w:val="black"/>
         </w:rPr>
-        <w:t>Nie wykryto zadnych luk</w:t>
+        <w:t>Nie wykryto żadnych luk</w:t>
       </w:r>
     </w:p>
     <w:p>
@@ -7481,7 +7481,7 @@
           <w:b/>
           <w:color w:val="black"/>
         </w:rPr>
-        <w:t>Nie wykryto zadnych luk</w:t>
+        <w:t>Nie wykryto żadnych luk</w:t>
       </w:r>
     </w:p>
     <w:p>
@@ -7535,7 +7535,7 @@
           <w:b/>
           <w:color w:val="black"/>
         </w:rPr>
-        <w:t>Nie wykryto zadnych luk</w:t>
+        <w:t>Nie wykryto żadnych luk</w:t>
       </w:r>
     </w:p>
     <w:p>
@@ -7589,7 +7589,7 @@
           <w:b/>
           <w:color w:val="black"/>
         </w:rPr>
-        <w:t>Nie wykryto zadnych luk</w:t>
+        <w:t>Nie wykryto żadnych luk</w:t>
       </w:r>
     </w:p>
     <w:p>
@@ -7643,7 +7643,7 @@
           <w:b/>
           <w:color w:val="black"/>
         </w:rPr>
-        <w:t>Nie wykryto zadnych luk</w:t>
+        <w:t>Nie wykryto żadnych luk</w:t>
       </w:r>
     </w:p>
     <w:p>
@@ -7697,7 +7697,7 @@
           <w:b/>
           <w:color w:val="black"/>
         </w:rPr>
-        <w:t>Nie wykryto zadnych luk</w:t>
+        <w:t>Nie wykryto żadnych luk</w:t>
       </w:r>
     </w:p>
     <w:p>
@@ -7751,7 +7751,7 @@
           <w:b/>
           <w:color w:val="black"/>
         </w:rPr>
-        <w:t>Nie wykryto zadnych luk</w:t>
+        <w:t>Nie wykryto żadnych luk</w:t>
       </w:r>
     </w:p>
     <w:p>
@@ -7805,7 +7805,7 @@
           <w:b/>
           <w:color w:val="black"/>
         </w:rPr>
-        <w:t>Nie wykryto zadnych luk</w:t>
+        <w:t>Nie wykryto żadnych luk</w:t>
       </w:r>
     </w:p>
     <w:p>
@@ -7859,7 +7859,7 @@
           <w:b/>
           <w:color w:val="black"/>
         </w:rPr>
-        <w:t>Nie wykryto zadnych luk</w:t>
+        <w:t>Nie wykryto żadnych luk</w:t>
       </w:r>
     </w:p>
     <w:p>
@@ -7913,7 +7913,7 @@
           <w:b/>
           <w:color w:val="black"/>
         </w:rPr>
-        <w:t>Nie wykryto zadnych luk</w:t>
+        <w:t>Nie wykryto żadnych luk</w:t>
       </w:r>
     </w:p>
     <w:p>
@@ -7967,7 +7967,7 @@
           <w:b/>
           <w:color w:val="black"/>
         </w:rPr>
-        <w:t>Nie wykryto zadnych luk</w:t>
+        <w:t>Nie wykryto żadnych luk</w:t>
       </w:r>
     </w:p>
     <w:p>
@@ -8021,7 +8021,7 @@
           <w:b/>
           <w:color w:val="black"/>
         </w:rPr>
-        <w:t>Nie wykryto zadnych luk</w:t>
+        <w:t>Nie wykryto żadnych luk</w:t>
       </w:r>
     </w:p>
     <w:p>
@@ -8075,7 +8075,7 @@
           <w:b/>
           <w:color w:val="black"/>
         </w:rPr>
-        <w:t>Nie wykryto zadnych luk</w:t>
+        <w:t>Nie wykryto żadnych luk</w:t>
       </w:r>
     </w:p>
     <w:p>
@@ -8129,7 +8129,7 @@
           <w:b/>
           <w:color w:val="black"/>
         </w:rPr>
-        <w:t>Nie wykryto zadnych luk</w:t>
+        <w:t>Nie wykryto żadnych luk</w:t>
       </w:r>
     </w:p>
     <w:p>
@@ -8183,7 +8183,7 @@
           <w:b/>
           <w:color w:val="black"/>
         </w:rPr>
-        <w:t>Nie wykryto zadnych luk</w:t>
+        <w:t>Nie wykryto żadnych luk</w:t>
       </w:r>
     </w:p>
     <w:p>
@@ -8237,7 +8237,7 @@
           <w:b/>
           <w:color w:val="black"/>
         </w:rPr>
-        <w:t>Nie wykryto zadnych luk</w:t>
+        <w:t>Nie wykryto żadnych luk</w:t>
       </w:r>
     </w:p>
     <w:p>
@@ -8291,7 +8291,7 @@
           <w:b/>
           <w:color w:val="black"/>
         </w:rPr>
-        <w:t>Nie wykryto zadnych luk</w:t>
+        <w:t>Nie wykryto żadnych luk</w:t>
       </w:r>
     </w:p>
     <w:p>
@@ -8345,7 +8345,7 @@
           <w:b/>
           <w:color w:val="black"/>
         </w:rPr>
-        <w:t>Nie wykryto zadnych luk</w:t>
+        <w:t>Nie wykryto żadnych luk</w:t>
       </w:r>
     </w:p>
     <w:p>
@@ -8399,7 +8399,7 @@
           <w:b/>
           <w:color w:val="black"/>
         </w:rPr>
-        <w:t>Nie wykryto zadnych luk</w:t>
+        <w:t>Nie wykryto żadnych luk</w:t>
       </w:r>
     </w:p>
     <w:p>
@@ -8453,7 +8453,7 @@
           <w:b/>
           <w:color w:val="black"/>
         </w:rPr>
-        <w:t>Nie wykryto zadnych luk</w:t>
+        <w:t>Nie wykryto żadnych luk</w:t>
       </w:r>
     </w:p>
     <w:p>
@@ -8507,7 +8507,7 @@
           <w:b/>
           <w:color w:val="black"/>
         </w:rPr>
-        <w:t>Nie wykryto zadnych luk</w:t>
+        <w:t>Nie wykryto żadnych luk</w:t>
       </w:r>
     </w:p>
     <w:p>
@@ -8561,7 +8561,7 @@
           <w:b/>
           <w:color w:val="black"/>
         </w:rPr>
-        <w:t>Nie wykryto zadnych luk</w:t>
+        <w:t>Nie wykryto żadnych luk</w:t>
       </w:r>
     </w:p>
     <w:p>
@@ -8615,7 +8615,7 @@
           <w:b/>
           <w:color w:val="black"/>
         </w:rPr>
-        <w:t>Nie wykryto zadnych luk</w:t>
+        <w:t>Nie wykryto żadnych luk</w:t>
       </w:r>
     </w:p>
     <w:p>
@@ -8651,25 +8651,25 @@
           <w:b/>
           <w:color w:val="black"/>
         </w:rPr>
-        <w:t>Nie wykryto otwartych portow</w:t>
-      </w:r>
-    </w:p>
-    <w:p>
-      <w:r>
-        <w:rPr>
-          <w:b/>
-          <w:color w:val="black"/>
-        </w:rPr>
-        <w:t>Wykryte Luki: </w:t>
-      </w:r>
-    </w:p>
-    <w:p>
-      <w:r>
-        <w:rPr>
-          <w:b/>
-          <w:color w:val="black"/>
-        </w:rPr>
-        <w:t>Nie wykryto zadnych luk</w:t>
+        <w:t>Nie wykryto otwartych portów</w:t>
+      </w:r>
+    </w:p>
+    <w:p>
+      <w:r>
+        <w:rPr>
+          <w:b/>
+          <w:color w:val="black"/>
+        </w:rPr>
+        <w:t>Wykryte Luki: </w:t>
+      </w:r>
+    </w:p>
+    <w:p>
+      <w:r>
+        <w:rPr>
+          <w:b/>
+          <w:color w:val="black"/>
+        </w:rPr>
+        <w:t>Nie wykryto żadnych luk</w:t>
       </w:r>
     </w:p>
     <w:p>
@@ -8723,7 +8723,7 @@
           <w:b/>
           <w:color w:val="black"/>
         </w:rPr>
-        <w:t>Nie wykryto zadnych luk</w:t>
+        <w:t>Nie wykryto żadnych luk</w:t>
       </w:r>
     </w:p>
     <w:p>
@@ -8777,7 +8777,7 @@
           <w:b/>
           <w:color w:val="black"/>
         </w:rPr>
-        <w:t>Nie wykryto zadnych luk</w:t>
+        <w:t>Nie wykryto żadnych luk</w:t>
       </w:r>
     </w:p>
     <w:p>
@@ -8831,7 +8831,7 @@
           <w:b/>
           <w:color w:val="black"/>
         </w:rPr>
-        <w:t>Nie wykryto zadnych luk</w:t>
+        <w:t>Nie wykryto żadnych luk</w:t>
       </w:r>
     </w:p>
     <w:p>
@@ -8885,7 +8885,7 @@
           <w:b/>
           <w:color w:val="black"/>
         </w:rPr>
-        <w:t>Nie wykryto zadnych luk</w:t>
+        <w:t>Nie wykryto żadnych luk</w:t>
       </w:r>
     </w:p>
     <w:p>
@@ -8939,7 +8939,7 @@
           <w:b/>
           <w:color w:val="black"/>
         </w:rPr>
-        <w:t>Nie wykryto zadnych luk</w:t>
+        <w:t>Nie wykryto żadnych luk</w:t>
       </w:r>
     </w:p>
     <w:p>
@@ -8993,7 +8993,7 @@
           <w:b/>
           <w:color w:val="black"/>
         </w:rPr>
-        <w:t>Nie wykryto zadnych luk</w:t>
+        <w:t>Nie wykryto żadnych luk</w:t>
       </w:r>
     </w:p>
     <w:p>
@@ -9047,7 +9047,7 @@
           <w:b/>
           <w:color w:val="black"/>
         </w:rPr>
-        <w:t>Nie wykryto zadnych luk</w:t>
+        <w:t>Nie wykryto żadnych luk</w:t>
       </w:r>
     </w:p>
     <w:p>
@@ -9101,7 +9101,7 @@
           <w:b/>
           <w:color w:val="black"/>
         </w:rPr>
-        <w:t>Nie wykryto zadnych luk</w:t>
+        <w:t>Nie wykryto żadnych luk</w:t>
       </w:r>
     </w:p>
     <w:p>
@@ -9155,7 +9155,7 @@
           <w:b/>
           <w:color w:val="black"/>
         </w:rPr>
-        <w:t>Nie wykryto zadnych luk</w:t>
+        <w:t>Nie wykryto żadnych luk</w:t>
       </w:r>
     </w:p>
     <w:p>
@@ -9191,25 +9191,25 @@
           <w:b/>
           <w:color w:val="black"/>
         </w:rPr>
-        <w:t>Nie wykryto otwartych portow</w:t>
-      </w:r>
-    </w:p>
-    <w:p>
-      <w:r>
-        <w:rPr>
-          <w:b/>
-          <w:color w:val="black"/>
-        </w:rPr>
-        <w:t>Wykryte Luki: </w:t>
-      </w:r>
-    </w:p>
-    <w:p>
-      <w:r>
-        <w:rPr>
-          <w:b/>
-          <w:color w:val="black"/>
-        </w:rPr>
-        <w:t>Nie wykryto zadnych luk</w:t>
+        <w:t>Nie wykryto otwartych portów</w:t>
+      </w:r>
+    </w:p>
+    <w:p>
+      <w:r>
+        <w:rPr>
+          <w:b/>
+          <w:color w:val="black"/>
+        </w:rPr>
+        <w:t>Wykryte Luki: </w:t>
+      </w:r>
+    </w:p>
+    <w:p>
+      <w:r>
+        <w:rPr>
+          <w:b/>
+          <w:color w:val="black"/>
+        </w:rPr>
+        <w:t>Nie wykryto żadnych luk</w:t>
       </w:r>
     </w:p>
     <w:p>
@@ -9263,7 +9263,7 @@
           <w:b/>
           <w:color w:val="black"/>
         </w:rPr>
-        <w:t>Nie wykryto zadnych luk</w:t>
+        <w:t>Nie wykryto żadnych luk</w:t>
       </w:r>
     </w:p>
     <w:p>
@@ -9317,7 +9317,7 @@
           <w:b/>
           <w:color w:val="black"/>
         </w:rPr>
-        <w:t>Nie wykryto zadnych luk</w:t>
+        <w:t>Nie wykryto żadnych luk</w:t>
       </w:r>
     </w:p>
     <w:p>
@@ -9371,7 +9371,7 @@
           <w:b/>
           <w:color w:val="black"/>
         </w:rPr>
-        <w:t>Nie wykryto zadnych luk</w:t>
+        <w:t>Nie wykryto żadnych luk</w:t>
       </w:r>
     </w:p>
     <w:p>
@@ -9425,7 +9425,7 @@
           <w:b/>
           <w:color w:val="black"/>
         </w:rPr>
-        <w:t>Nie wykryto zadnych luk</w:t>
+        <w:t>Nie wykryto żadnych luk</w:t>
       </w:r>
     </w:p>
     <w:p>
@@ -9479,7 +9479,7 @@
           <w:b/>
           <w:color w:val="black"/>
         </w:rPr>
-        <w:t>Nie wykryto zadnych luk</w:t>
+        <w:t>Nie wykryto żadnych luk</w:t>
       </w:r>
     </w:p>
     <w:p>
@@ -9533,7 +9533,7 @@
           <w:b/>
           <w:color w:val="black"/>
         </w:rPr>
-        <w:t>Nie wykryto zadnych luk</w:t>
+        <w:t>Nie wykryto żadnych luk</w:t>
       </w:r>
     </w:p>
     <w:p>
@@ -9587,7 +9587,7 @@
           <w:b/>
           <w:color w:val="black"/>
         </w:rPr>
-        <w:t>Nie wykryto zadnych luk</w:t>
+        <w:t>Nie wykryto żadnych luk</w:t>
       </w:r>
     </w:p>
     <w:p>
@@ -9641,7 +9641,7 @@
           <w:b/>
           <w:color w:val="black"/>
         </w:rPr>
-        <w:t>Nie wykryto zadnych luk</w:t>
+        <w:t>Nie wykryto żadnych luk</w:t>
       </w:r>
     </w:p>
     <w:p>
@@ -9695,7 +9695,7 @@
           <w:b/>
           <w:color w:val="black"/>
         </w:rPr>
-        <w:t>Nie wykryto zadnych luk</w:t>
+        <w:t>Nie wykryto żadnych luk</w:t>
       </w:r>
     </w:p>
     <w:p>
@@ -9749,7 +9749,7 @@
           <w:b/>
           <w:color w:val="black"/>
         </w:rPr>
-        <w:t>Nie wykryto zadnych luk</w:t>
+        <w:t>Nie wykryto żadnych luk</w:t>
       </w:r>
     </w:p>
     <w:p>
@@ -9803,7 +9803,7 @@
           <w:b/>
           <w:color w:val="black"/>
         </w:rPr>
-        <w:t>Nie wykryto zadnych luk</w:t>
+        <w:t>Nie wykryto żadnych luk</w:t>
       </w:r>
     </w:p>
     <w:p>
@@ -9857,7 +9857,7 @@
           <w:b/>
           <w:color w:val="black"/>
         </w:rPr>
-        <w:t>Nie wykryto zadnych luk</w:t>
+        <w:t>Nie wykryto żadnych luk</w:t>
       </w:r>
     </w:p>
     <w:p>
@@ -9911,7 +9911,7 @@
           <w:b/>
           <w:color w:val="black"/>
         </w:rPr>
-        <w:t>Nie wykryto zadnych luk</w:t>
+        <w:t>Nie wykryto żadnych luk</w:t>
       </w:r>
     </w:p>
     <w:p>
@@ -9965,7 +9965,7 @@
           <w:b/>
           <w:color w:val="black"/>
         </w:rPr>
-        <w:t>Nie wykryto zadnych luk</w:t>
+        <w:t>Nie wykryto żadnych luk</w:t>
       </w:r>
     </w:p>
     <w:p>
@@ -10001,25 +10001,25 @@
           <w:b/>
           <w:color w:val="black"/>
         </w:rPr>
-        <w:t>Nie wykryto otwartych portow</w:t>
-      </w:r>
-    </w:p>
-    <w:p>
-      <w:r>
-        <w:rPr>
-          <w:b/>
-          <w:color w:val="black"/>
-        </w:rPr>
-        <w:t>Wykryte Luki: </w:t>
-      </w:r>
-    </w:p>
-    <w:p>
-      <w:r>
-        <w:rPr>
-          <w:b/>
-          <w:color w:val="black"/>
-        </w:rPr>
-        <w:t>Nie wykryto zadnych luk</w:t>
+        <w:t>Nie wykryto otwartych portów</w:t>
+      </w:r>
+    </w:p>
+    <w:p>
+      <w:r>
+        <w:rPr>
+          <w:b/>
+          <w:color w:val="black"/>
+        </w:rPr>
+        <w:t>Wykryte Luki: </w:t>
+      </w:r>
+    </w:p>
+    <w:p>
+      <w:r>
+        <w:rPr>
+          <w:b/>
+          <w:color w:val="black"/>
+        </w:rPr>
+        <w:t>Nie wykryto żadnych luk</w:t>
       </w:r>
     </w:p>
     <w:p>
@@ -10073,7 +10073,7 @@
           <w:b/>
           <w:color w:val="black"/>
         </w:rPr>
-        <w:t>Nie wykryto zadnych luk</w:t>
+        <w:t>Nie wykryto żadnych luk</w:t>
       </w:r>
     </w:p>
     <w:p>
@@ -10127,7 +10127,7 @@
           <w:b/>
           <w:color w:val="black"/>
         </w:rPr>
-        <w:t>Nie wykryto zadnych luk</w:t>
+        <w:t>Nie wykryto żadnych luk</w:t>
       </w:r>
     </w:p>
     <w:p>
@@ -10157,7 +10157,7 @@
 </file>
 
 <file path=word/styles.xml><?xml version="1.0" encoding="utf-8"?>
-<w:styles xmlns:w="http://schemas.openxmlformats.org/wordprocessingml/2006/main" xmlns:w15="http://schemas.microsoft.com/office/word/2012/wordml" xmlns:w14="http://schemas.microsoft.com/office/word/2010/wordml" xmlns:r="http://schemas.openxmlformats.org/officeDocument/2006/relationships" xmlns:m="http://schemas.openxmlformats.org/officeDocument/2006/math" xmlns:sl="http://schemas.openxmlformats.org/schemaLibrary/2006/main" xmlns:mc="http://schemas.openxmlformats.org/markup-compatibility/2006" xmlns:wp="http://schemas.openxmlformats.org/drawingml/2006/wordprocessingDrawing" xmlns:a="http://schemas.openxmlformats.org/drawingml/2006/main" xmlns:wp14="http://schemas.microsoft.com/office/word/2010/wordprocessingDrawing" xmlns:wne="http://schemas.microsoft.com/office/word/2006/wordml" xmlns:c="http://schemas.openxmlformats.org/drawingml/2006/chart" xmlns:cdr="http://schemas.openxmlformats.org/drawingml/2006/chartDrawing" xmlns:c14="http://schemas.microsoft.com/office/drawing/2007/8/2/chart" xmlns:dgm="http://schemas.openxmlformats.org/drawingml/2006/diagram" xmlns:pic="http://schemas.openxmlformats.org/drawingml/2006/picture" xmlns:xdr="http://schemas.openxmlformats.org/drawingml/2006/spreadsheetDrawing" xmlns:dsp="http://schemas.microsoft.com/office/drawing/2008/diagram" xmlns:xvml="urn:schemas-microsoft-com:office:excel" xmlns:o="urn:schemas-microsoft-com:office:office" xmlns:v="urn:schemas-microsoft-com:vml" xmlns:w10="urn:schemas-microsoft-com:office:word" xmlns:pvml="urn:schemas-microsoft-com:office:powerpoint" xmlns:cppr="http://schemas.microsoft.com/office/2006/coverPageProps" xmlns:odx="http://opendope.org/xpaths" xmlns:odc="http://opendope.org/conditions" xmlns:odq="http://opendope.org/questions" xmlns:oda="http://opendope.org/answers" xmlns:odi="http://opendope.org/components" xmlns:odgm="http://opendope.org/SmartArt/DataHierarchy" xmlns:b="http://schemas.openxmlformats.org/officeDocument/2006/bibliography" xmlns:w16se="http://schemas.microsoft.com/office/word/2015/wordml/symex" xmlns:w16cid="http://schemas.microsoft.com/office/word/2016/wordml/cid" xmlns:wetp="http://schemas.microsoft.com/office/webextensions/taskpanes/2010/11" xmlns:we="http://schemas.microsoft.com/office/webextensions/webextension/2010/11" xmlns:comp="http://schemas.openxmlformats.org/drawingml/2006/compatibility" xmlns:lc="http://schemas.openxmlformats.org/drawingml/2006/lockedCanvas">
+<w:styles xmlns:w="http://schemas.openxmlformats.org/wordprocessingml/2006/main" xmlns:r="http://schemas.openxmlformats.org/officeDocument/2006/relationships" xmlns:w14="http://schemas.microsoft.com/office/word/2010/wordml" xmlns:wp="http://schemas.openxmlformats.org/drawingml/2006/wordprocessingDrawing" xmlns:a="http://schemas.openxmlformats.org/drawingml/2006/main" xmlns:wp14="http://schemas.microsoft.com/office/word/2010/wordprocessingDrawing" xmlns:m="http://schemas.openxmlformats.org/officeDocument/2006/math" xmlns:w15="http://schemas.microsoft.com/office/word/2012/wordml" xmlns:mc="http://schemas.openxmlformats.org/markup-compatibility/2006" xmlns:sl="http://schemas.openxmlformats.org/schemaLibrary/2006/main" xmlns:wne="http://schemas.microsoft.com/office/word/2006/wordml" xmlns:c="http://schemas.openxmlformats.org/drawingml/2006/chart" xmlns:cdr="http://schemas.openxmlformats.org/drawingml/2006/chartDrawing" xmlns:c14="http://schemas.microsoft.com/office/drawing/2007/8/2/chart" xmlns:dgm="http://schemas.openxmlformats.org/drawingml/2006/diagram" xmlns:pic="http://schemas.openxmlformats.org/drawingml/2006/picture" xmlns:xdr="http://schemas.openxmlformats.org/drawingml/2006/spreadsheetDrawing" xmlns:dsp="http://schemas.microsoft.com/office/drawing/2008/diagram" xmlns:xvml="urn:schemas-microsoft-com:office:excel" xmlns:o="urn:schemas-microsoft-com:office:office" xmlns:v="urn:schemas-microsoft-com:vml" xmlns:w10="urn:schemas-microsoft-com:office:word" xmlns:pvml="urn:schemas-microsoft-com:office:powerpoint" xmlns:cppr="http://schemas.microsoft.com/office/2006/coverPageProps" xmlns:odx="http://opendope.org/xpaths" xmlns:odc="http://opendope.org/conditions" xmlns:odq="http://opendope.org/questions" xmlns:oda="http://opendope.org/answers" xmlns:odi="http://opendope.org/components" xmlns:odgm="http://opendope.org/SmartArt/DataHierarchy" xmlns:b="http://schemas.openxmlformats.org/officeDocument/2006/bibliography" xmlns:w16se="http://schemas.microsoft.com/office/word/2015/wordml/symex" xmlns:w16cid="http://schemas.microsoft.com/office/word/2016/wordml/cid" xmlns:wetp="http://schemas.microsoft.com/office/webextensions/taskpanes/2010/11" xmlns:we="http://schemas.microsoft.com/office/webextensions/webextension/2010/11" xmlns:comp="http://schemas.openxmlformats.org/drawingml/2006/compatibility" xmlns:lc="http://schemas.openxmlformats.org/drawingml/2006/lockedCanvas">
   <w:docDefaults>
     <w:rPrDefault>
       <w:rPr>

</xml_diff>